<commit_message>
Lagd klasse for komplimentærfilter
</commit_message>
<xml_diff>
--- a/NOTES/Motvekt for balansering.docx
+++ b/NOTES/Motvekt for balansering.docx
@@ -118,6 +118,12 @@
       <w:proofErr w:type="spellEnd"/>
       <w:r>
         <w:t xml:space="preserve"> betraktelig. Om 1 kg mindre kapasitet er så ille eller ikke er en vurderingssak. </w:t>
+      </w:r>
+    </w:p>
+    <w:p/>
+    <w:p>
+      <w:r>
+        <w:t>Dynamisk motvekt?</w:t>
       </w:r>
     </w:p>
     <w:sectPr>

</xml_diff>